<commit_message>
Update Functional Requirement Document
</commit_message>
<xml_diff>
--- a/02 - LMS-SysCollege/03 - Documents/02 - Functional Requirements Document (FRD).docx
+++ b/02 - LMS-SysCollege/03 - Documents/02 - Functional Requirements Document (FRD).docx
@@ -10162,11 +10162,19 @@
         </w:rPr>
         <w:t xml:space="preserve">: </w:t>
       </w:r>
+      <w:proofErr w:type="spellStart"/>
       <w:r>
         <w:rPr>
           <w:rFonts w:ascii="Arial" w:hAnsi="Arial" w:cs="Arial"/>
         </w:rPr>
-        <w:t>MoSCoW Prioritization Matrix</w:t>
+        <w:t>MoSCoW</w:t>
+      </w:r>
+      <w:proofErr w:type="spellEnd"/>
+      <w:r>
+        <w:rPr>
+          <w:rFonts w:ascii="Arial" w:hAnsi="Arial" w:cs="Arial"/>
+        </w:rPr>
+        <w:t xml:space="preserve"> Prioritization Matrix</w:t>
       </w:r>
     </w:p>
     <w:p>
@@ -11393,11 +11401,19 @@
         </w:rPr>
         <w:t xml:space="preserve">1: </w:t>
       </w:r>
+      <w:proofErr w:type="spellStart"/>
       <w:r>
         <w:rPr>
           <w:rFonts w:ascii="Arial" w:hAnsi="Arial" w:cs="Arial"/>
         </w:rPr>
-        <w:t xml:space="preserve">MoSCoW Prioritization </w:t>
+        <w:t>MoSCoW</w:t>
+      </w:r>
+      <w:proofErr w:type="spellEnd"/>
+      <w:r>
+        <w:rPr>
+          <w:rFonts w:ascii="Arial" w:hAnsi="Arial" w:cs="Arial"/>
+        </w:rPr>
+        <w:t xml:space="preserve"> Prioritization </w:t>
       </w:r>
       <w:r>
         <w:rPr>
@@ -11425,7 +11441,21 @@
         <w:rPr>
           <w:rFonts w:ascii="Arial" w:hAnsi="Arial" w:cs="Arial"/>
         </w:rPr>
-        <w:t>This matrix categorizes business requirements using the MoSCoW method (Must Have, Should Have, Could Have, and Won’t Have) to clearly indicate priority and aid in project scope management.</w:t>
+        <w:t xml:space="preserve">This matrix categorizes business requirements using the </w:t>
+      </w:r>
+      <w:proofErr w:type="spellStart"/>
+      <w:r>
+        <w:rPr>
+          <w:rFonts w:ascii="Arial" w:hAnsi="Arial" w:cs="Arial"/>
+        </w:rPr>
+        <w:t>MoSCoW</w:t>
+      </w:r>
+      <w:proofErr w:type="spellEnd"/>
+      <w:r>
+        <w:rPr>
+          <w:rFonts w:ascii="Arial" w:hAnsi="Arial" w:cs="Arial"/>
+        </w:rPr>
+        <w:t xml:space="preserve"> method (Must Have, Should Have, Could Have, and Won’t Have) to clearly indicate priority and aid in project scope management.</w:t>
       </w:r>
     </w:p>
     <w:p>
@@ -11711,53 +11741,6 @@
           <w:rFonts w:ascii="Arial" w:hAnsi="Arial" w:cs="Arial"/>
         </w:rPr>
       </w:pPr>
-      <w:r>
-        <w:rPr>
-          <w:rFonts w:ascii="Arial" w:hAnsi="Arial" w:cs="Arial"/>
-          <w:noProof/>
-        </w:rPr>
-        <w:drawing>
-          <wp:inline distT="0" distB="0" distL="0" distR="0" wp14:anchorId="26AA2C4A" wp14:editId="4967B612">
-            <wp:extent cx="7987923" cy="4038600"/>
-            <wp:effectExtent l="0" t="0" r="0" b="0"/>
-            <wp:docPr id="1838686495" name="Picture 6"/>
-            <wp:cNvGraphicFramePr>
-              <a:graphicFrameLocks xmlns:a="http://schemas.openxmlformats.org/drawingml/2006/main" noChangeAspect="1"/>
-            </wp:cNvGraphicFramePr>
-            <a:graphic xmlns:a="http://schemas.openxmlformats.org/drawingml/2006/main">
-              <a:graphicData uri="http://schemas.openxmlformats.org/drawingml/2006/picture">
-                <pic:pic xmlns:pic="http://schemas.openxmlformats.org/drawingml/2006/picture">
-                  <pic:nvPicPr>
-                    <pic:cNvPr id="1838686495" name="Picture 1838686495"/>
-                    <pic:cNvPicPr/>
-                  </pic:nvPicPr>
-                  <pic:blipFill>
-                    <a:blip r:embed="rId16">
-                      <a:extLst>
-                        <a:ext uri="{28A0092B-C50C-407E-A947-70E740481C1C}">
-                          <a14:useLocalDpi xmlns:a14="http://schemas.microsoft.com/office/drawing/2010/main" val="0"/>
-                        </a:ext>
-                      </a:extLst>
-                    </a:blip>
-                    <a:stretch>
-                      <a:fillRect/>
-                    </a:stretch>
-                  </pic:blipFill>
-                  <pic:spPr>
-                    <a:xfrm>
-                      <a:off x="0" y="0"/>
-                      <a:ext cx="8010389" cy="4049958"/>
-                    </a:xfrm>
-                    <a:prstGeom prst="rect">
-                      <a:avLst/>
-                    </a:prstGeom>
-                  </pic:spPr>
-                </pic:pic>
-              </a:graphicData>
-            </a:graphic>
-          </wp:inline>
-        </w:drawing>
-      </w:r>
     </w:p>
     <w:p>
       <w:pPr>
@@ -23179,6 +23162,7 @@
     <w:rsid w:val="004E2139"/>
     <w:rsid w:val="00511296"/>
     <w:rsid w:val="005433E5"/>
+    <w:rsid w:val="00587AF7"/>
     <w:rsid w:val="00592B1C"/>
     <w:rsid w:val="005A5692"/>
     <w:rsid w:val="005F3EEF"/>
@@ -23199,6 +23183,7 @@
     <w:rsid w:val="00A124E8"/>
     <w:rsid w:val="00B846C2"/>
     <w:rsid w:val="00BC697D"/>
+    <w:rsid w:val="00C441D1"/>
     <w:rsid w:val="00C62CF8"/>
     <w:rsid w:val="00C92194"/>
     <w:rsid w:val="00D047F1"/>

</xml_diff>

<commit_message>
Update 02 - Functional Requirements Document (FRD).docx
</commit_message>
<xml_diff>
--- a/02 - LMS-SysCollege/03 - Documents/02 - Functional Requirements Document (FRD).docx
+++ b/02 - LMS-SysCollege/03 - Documents/02 - Functional Requirements Document (FRD).docx
@@ -10392,57 +10392,6 @@
           <w:szCs w:val="28"/>
         </w:rPr>
       </w:pPr>
-      <w:r>
-        <w:rPr>
-          <w:rFonts w:ascii="Arial" w:hAnsi="Arial" w:cs="Arial"/>
-          <w:b/>
-          <w:bCs/>
-          <w:noProof/>
-          <w:sz w:val="28"/>
-          <w:szCs w:val="28"/>
-        </w:rPr>
-        <w:drawing>
-          <wp:inline distT="0" distB="0" distL="0" distR="0" wp14:anchorId="78EA5406" wp14:editId="1E7097C9">
-            <wp:extent cx="7093546" cy="4067175"/>
-            <wp:effectExtent l="0" t="0" r="0" b="0"/>
-            <wp:docPr id="893865373" name="Picture 6"/>
-            <wp:cNvGraphicFramePr>
-              <a:graphicFrameLocks xmlns:a="http://schemas.openxmlformats.org/drawingml/2006/main" noChangeAspect="1"/>
-            </wp:cNvGraphicFramePr>
-            <a:graphic xmlns:a="http://schemas.openxmlformats.org/drawingml/2006/main">
-              <a:graphicData uri="http://schemas.openxmlformats.org/drawingml/2006/picture">
-                <pic:pic xmlns:pic="http://schemas.openxmlformats.org/drawingml/2006/picture">
-                  <pic:nvPicPr>
-                    <pic:cNvPr id="893865373" name="Picture 893865373"/>
-                    <pic:cNvPicPr/>
-                  </pic:nvPicPr>
-                  <pic:blipFill>
-                    <a:blip r:embed="rId12">
-                      <a:extLst>
-                        <a:ext uri="{28A0092B-C50C-407E-A947-70E740481C1C}">
-                          <a14:useLocalDpi xmlns:a14="http://schemas.microsoft.com/office/drawing/2010/main" val="0"/>
-                        </a:ext>
-                      </a:extLst>
-                    </a:blip>
-                    <a:stretch>
-                      <a:fillRect/>
-                    </a:stretch>
-                  </pic:blipFill>
-                  <pic:spPr>
-                    <a:xfrm>
-                      <a:off x="0" y="0"/>
-                      <a:ext cx="7136934" cy="4092052"/>
-                    </a:xfrm>
-                    <a:prstGeom prst="rect">
-                      <a:avLst/>
-                    </a:prstGeom>
-                  </pic:spPr>
-                </pic:pic>
-              </a:graphicData>
-            </a:graphic>
-          </wp:inline>
-        </w:drawing>
-      </w:r>
     </w:p>
     <w:p>
       <w:pPr>
@@ -10495,8 +10444,8 @@
           <w:szCs w:val="28"/>
         </w:rPr>
         <w:sectPr>
-          <w:headerReference w:type="first" r:id="rId13"/>
-          <w:footerReference w:type="first" r:id="rId14"/>
+          <w:headerReference w:type="first" r:id="rId12"/>
+          <w:footerReference w:type="first" r:id="rId13"/>
           <w:pgSz w:w="16838" w:h="11906" w:orient="landscape" w:code="9"/>
           <w:pgMar w:top="1440" w:right="1440" w:bottom="1440" w:left="1440" w:header="720" w:footer="720" w:gutter="0"/>
           <w:pgNumType w:start="0"/>
@@ -10573,794 +10522,6 @@
         </w:rPr>
       </w:pPr>
     </w:p>
-    <w:tbl>
-      <w:tblPr>
-        <w:tblStyle w:val="TableGrid"/>
-        <w:tblW w:w="0" w:type="auto"/>
-        <w:tblBorders>
-          <w:top w:val="none" w:sz="0" w:space="0" w:color="auto"/>
-          <w:left w:val="none" w:sz="0" w:space="0" w:color="auto"/>
-          <w:bottom w:val="none" w:sz="0" w:space="0" w:color="auto"/>
-          <w:right w:val="none" w:sz="0" w:space="0" w:color="auto"/>
-          <w:insideH w:val="none" w:sz="0" w:space="0" w:color="auto"/>
-          <w:insideV w:val="none" w:sz="0" w:space="0" w:color="auto"/>
-        </w:tblBorders>
-        <w:tblLook w:val="04A0" w:firstRow="1" w:lastRow="0" w:firstColumn="1" w:lastColumn="0" w:noHBand="0" w:noVBand="1"/>
-      </w:tblPr>
-      <w:tblGrid>
-        <w:gridCol w:w="6974"/>
-        <w:gridCol w:w="6974"/>
-      </w:tblGrid>
-      <w:tr>
-        <w:tc>
-          <w:tcPr>
-            <w:tcW w:w="6974" w:type="dxa"/>
-            <w:shd w:val="clear" w:color="auto" w:fill="EE0000"/>
-            <w:vAlign w:val="center"/>
-          </w:tcPr>
-          <w:p>
-            <w:pPr>
-              <w:pStyle w:val="ListParagraph"/>
-              <w:ind w:left="330"/>
-              <w:jc w:val="center"/>
-              <w:rPr>
-                <w:rFonts w:ascii="Arial" w:hAnsi="Arial" w:cs="Arial"/>
-                <w:b/>
-                <w:bCs/>
-                <w:sz w:val="28"/>
-                <w:szCs w:val="28"/>
-              </w:rPr>
-            </w:pPr>
-            <w:r>
-              <w:rPr>
-                <w:rFonts w:ascii="Arial" w:hAnsi="Arial" w:cs="Arial"/>
-                <w:b/>
-                <w:bCs/>
-                <w:color w:val="FFFFFF" w:themeColor="background1"/>
-                <w:sz w:val="28"/>
-                <w:szCs w:val="28"/>
-              </w:rPr>
-              <w:t>MUST HAVE</w:t>
-            </w:r>
-          </w:p>
-        </w:tc>
-        <w:tc>
-          <w:tcPr>
-            <w:tcW w:w="6974" w:type="dxa"/>
-            <w:shd w:val="clear" w:color="auto" w:fill="00B050"/>
-            <w:vAlign w:val="center"/>
-          </w:tcPr>
-          <w:p>
-            <w:pPr>
-              <w:pStyle w:val="ListParagraph"/>
-              <w:ind w:left="301"/>
-              <w:jc w:val="center"/>
-              <w:rPr>
-                <w:rFonts w:ascii="Arial" w:hAnsi="Arial" w:cs="Arial"/>
-                <w:b/>
-                <w:bCs/>
-                <w:sz w:val="28"/>
-                <w:szCs w:val="28"/>
-              </w:rPr>
-            </w:pPr>
-            <w:r>
-              <w:rPr>
-                <w:rFonts w:ascii="Arial" w:hAnsi="Arial" w:cs="Arial"/>
-                <w:b/>
-                <w:bCs/>
-                <w:color w:val="FFFFFF" w:themeColor="background1"/>
-                <w:sz w:val="28"/>
-                <w:szCs w:val="28"/>
-              </w:rPr>
-              <w:t>SHOULD HAVE</w:t>
-            </w:r>
-          </w:p>
-        </w:tc>
-      </w:tr>
-      <w:tr>
-        <w:tc>
-          <w:tcPr>
-            <w:tcW w:w="6974" w:type="dxa"/>
-            <w:shd w:val="clear" w:color="auto" w:fill="C00000"/>
-          </w:tcPr>
-          <w:p>
-            <w:pPr>
-              <w:pStyle w:val="ListParagraph"/>
-              <w:numPr>
-                <w:ilvl w:val="0"/>
-                <w:numId w:val="56"/>
-              </w:numPr>
-              <w:ind w:left="330"/>
-              <w:jc w:val="both"/>
-              <w:rPr>
-                <w:rFonts w:ascii="Arial" w:hAnsi="Arial" w:cs="Arial"/>
-                <w:b/>
-                <w:bCs/>
-                <w:sz w:val="28"/>
-                <w:szCs w:val="28"/>
-              </w:rPr>
-            </w:pPr>
-            <w:r>
-              <w:rPr>
-                <w:rFonts w:ascii="Arial" w:hAnsi="Arial" w:cs="Arial"/>
-              </w:rPr>
-              <w:t>Centralized course content repository for all departments</w:t>
-            </w:r>
-          </w:p>
-          <w:p>
-            <w:pPr>
-              <w:pStyle w:val="ListParagraph"/>
-              <w:numPr>
-                <w:ilvl w:val="0"/>
-                <w:numId w:val="56"/>
-              </w:numPr>
-              <w:ind w:left="330"/>
-              <w:jc w:val="both"/>
-              <w:rPr>
-                <w:rFonts w:ascii="Arial" w:hAnsi="Arial" w:cs="Arial"/>
-                <w:b/>
-                <w:bCs/>
-                <w:sz w:val="28"/>
-                <w:szCs w:val="28"/>
-              </w:rPr>
-            </w:pPr>
-            <w:r>
-              <w:rPr>
-                <w:rFonts w:ascii="Arial" w:hAnsi="Arial" w:cs="Arial"/>
-              </w:rPr>
-              <w:t>Assignment submission and automated grading workflows</w:t>
-            </w:r>
-          </w:p>
-          <w:p>
-            <w:pPr>
-              <w:pStyle w:val="ListParagraph"/>
-              <w:numPr>
-                <w:ilvl w:val="0"/>
-                <w:numId w:val="56"/>
-              </w:numPr>
-              <w:ind w:left="330"/>
-              <w:jc w:val="both"/>
-              <w:rPr>
-                <w:rFonts w:ascii="Arial" w:hAnsi="Arial" w:cs="Arial"/>
-                <w:b/>
-                <w:bCs/>
-                <w:sz w:val="28"/>
-                <w:szCs w:val="28"/>
-              </w:rPr>
-            </w:pPr>
-            <w:r>
-              <w:rPr>
-                <w:rFonts w:ascii="Arial" w:hAnsi="Arial" w:cs="Arial"/>
-              </w:rPr>
-              <w:t>Role-Based Access Control (RBAC) to manage permissions</w:t>
-            </w:r>
-          </w:p>
-          <w:p>
-            <w:pPr>
-              <w:pStyle w:val="ListParagraph"/>
-              <w:numPr>
-                <w:ilvl w:val="0"/>
-                <w:numId w:val="56"/>
-              </w:numPr>
-              <w:ind w:left="330"/>
-              <w:jc w:val="both"/>
-              <w:rPr>
-                <w:rFonts w:ascii="Arial" w:hAnsi="Arial" w:cs="Arial"/>
-                <w:b/>
-                <w:bCs/>
-                <w:sz w:val="28"/>
-                <w:szCs w:val="28"/>
-              </w:rPr>
-            </w:pPr>
-            <w:r>
-              <w:rPr>
-                <w:rFonts w:ascii="Arial" w:hAnsi="Arial" w:cs="Arial"/>
-              </w:rPr>
-              <w:t>Integration with Student Information System (SIS) and Active Directory (AD)</w:t>
-            </w:r>
-          </w:p>
-          <w:p>
-            <w:pPr>
-              <w:pStyle w:val="ListParagraph"/>
-              <w:numPr>
-                <w:ilvl w:val="0"/>
-                <w:numId w:val="56"/>
-              </w:numPr>
-              <w:ind w:left="330"/>
-              <w:jc w:val="both"/>
-              <w:rPr>
-                <w:rFonts w:ascii="Arial" w:hAnsi="Arial" w:cs="Arial"/>
-                <w:b/>
-                <w:bCs/>
-                <w:sz w:val="28"/>
-                <w:szCs w:val="28"/>
-              </w:rPr>
-            </w:pPr>
-            <w:r>
-              <w:rPr>
-                <w:rFonts w:ascii="Arial" w:hAnsi="Arial" w:cs="Arial"/>
-              </w:rPr>
-              <w:t>Real-time dashboards for student performance and faculty activity</w:t>
-            </w:r>
-          </w:p>
-          <w:p>
-            <w:pPr>
-              <w:pStyle w:val="ListParagraph"/>
-              <w:numPr>
-                <w:ilvl w:val="0"/>
-                <w:numId w:val="56"/>
-              </w:numPr>
-              <w:ind w:left="330"/>
-              <w:jc w:val="both"/>
-              <w:rPr>
-                <w:rFonts w:ascii="Arial" w:hAnsi="Arial" w:cs="Arial"/>
-                <w:b/>
-                <w:bCs/>
-                <w:sz w:val="28"/>
-                <w:szCs w:val="28"/>
-              </w:rPr>
-            </w:pPr>
-            <w:r>
-              <w:rPr>
-                <w:rFonts w:ascii="Arial" w:hAnsi="Arial" w:cs="Arial"/>
-              </w:rPr>
-              <w:t>Automated notifications for deadlines, grades, and announcements</w:t>
-            </w:r>
-          </w:p>
-          <w:p>
-            <w:pPr>
-              <w:pStyle w:val="ListParagraph"/>
-              <w:numPr>
-                <w:ilvl w:val="0"/>
-                <w:numId w:val="56"/>
-              </w:numPr>
-              <w:ind w:left="330"/>
-              <w:jc w:val="both"/>
-              <w:rPr>
-                <w:rFonts w:ascii="Arial" w:hAnsi="Arial" w:cs="Arial"/>
-                <w:b/>
-                <w:bCs/>
-                <w:sz w:val="28"/>
-                <w:szCs w:val="28"/>
-              </w:rPr>
-            </w:pPr>
-            <w:r>
-              <w:rPr>
-                <w:rFonts w:ascii="Arial" w:hAnsi="Arial" w:cs="Arial"/>
-              </w:rPr>
-              <w:t>Mobile-responsive design with offline access capability</w:t>
-            </w:r>
-          </w:p>
-          <w:p>
-            <w:pPr>
-              <w:pStyle w:val="ListParagraph"/>
-              <w:numPr>
-                <w:ilvl w:val="0"/>
-                <w:numId w:val="56"/>
-              </w:numPr>
-              <w:ind w:left="330"/>
-              <w:jc w:val="both"/>
-              <w:rPr>
-                <w:rFonts w:ascii="Arial" w:hAnsi="Arial" w:cs="Arial"/>
-                <w:b/>
-                <w:bCs/>
-                <w:sz w:val="28"/>
-                <w:szCs w:val="28"/>
-              </w:rPr>
-            </w:pPr>
-            <w:r>
-              <w:rPr>
-                <w:rFonts w:ascii="Arial" w:hAnsi="Arial" w:cs="Arial"/>
-              </w:rPr>
-              <w:t>Secure authentication with SSO and MFA</w:t>
-            </w:r>
-          </w:p>
-          <w:p>
-            <w:pPr>
-              <w:rPr>
-                <w:rFonts w:ascii="Arial" w:hAnsi="Arial" w:cs="Arial"/>
-                <w:b/>
-                <w:bCs/>
-              </w:rPr>
-            </w:pPr>
-          </w:p>
-          <w:p>
-            <w:pPr>
-              <w:rPr>
-                <w:rFonts w:ascii="Arial" w:hAnsi="Arial" w:cs="Arial"/>
-              </w:rPr>
-            </w:pPr>
-            <w:r>
-              <w:rPr>
-                <w:rFonts w:ascii="Arial" w:hAnsi="Arial" w:cs="Arial"/>
-                <w:b/>
-                <w:bCs/>
-              </w:rPr>
-              <w:t>Source</w:t>
-            </w:r>
-            <w:r>
-              <w:rPr>
-                <w:rFonts w:ascii="Arial" w:hAnsi="Arial" w:cs="Arial"/>
-                <w:b/>
-                <w:bCs/>
-              </w:rPr>
-              <w:t>:</w:t>
-            </w:r>
-            <w:r>
-              <w:t xml:space="preserve"> </w:t>
-            </w:r>
-            <w:r>
-              <w:rPr>
-                <w:rFonts w:ascii="Arial" w:hAnsi="Arial" w:cs="Arial"/>
-              </w:rPr>
-              <w:t>Department Heads, Executives</w:t>
-            </w:r>
-            <w:r>
-              <w:rPr>
-                <w:rFonts w:ascii="Arial" w:hAnsi="Arial" w:cs="Arial"/>
-              </w:rPr>
-              <w:t xml:space="preserve">, </w:t>
-            </w:r>
-            <w:r>
-              <w:rPr>
-                <w:rFonts w:ascii="Arial" w:hAnsi="Arial" w:cs="Arial"/>
-              </w:rPr>
-              <w:t>Academic Staff, Students</w:t>
-            </w:r>
-            <w:r>
-              <w:rPr>
-                <w:rFonts w:ascii="Arial" w:hAnsi="Arial" w:cs="Arial"/>
-              </w:rPr>
-              <w:t>, IT Department</w:t>
-            </w:r>
-          </w:p>
-        </w:tc>
-        <w:tc>
-          <w:tcPr>
-            <w:tcW w:w="6974" w:type="dxa"/>
-            <w:shd w:val="clear" w:color="auto" w:fill="70AD47" w:themeFill="accent6"/>
-          </w:tcPr>
-          <w:p>
-            <w:pPr>
-              <w:pStyle w:val="ListParagraph"/>
-              <w:numPr>
-                <w:ilvl w:val="0"/>
-                <w:numId w:val="57"/>
-              </w:numPr>
-              <w:ind w:left="301" w:hanging="301"/>
-              <w:jc w:val="both"/>
-              <w:rPr>
-                <w:rFonts w:ascii="Arial" w:hAnsi="Arial" w:cs="Arial"/>
-              </w:rPr>
-            </w:pPr>
-            <w:r>
-              <w:rPr>
-                <w:rFonts w:ascii="Arial" w:hAnsi="Arial" w:cs="Arial"/>
-              </w:rPr>
-              <w:t>Attendance tracking through login/session logs</w:t>
-            </w:r>
-          </w:p>
-          <w:p>
-            <w:pPr>
-              <w:pStyle w:val="ListParagraph"/>
-              <w:numPr>
-                <w:ilvl w:val="0"/>
-                <w:numId w:val="57"/>
-              </w:numPr>
-              <w:ind w:left="301" w:hanging="301"/>
-              <w:jc w:val="both"/>
-              <w:rPr>
-                <w:rFonts w:ascii="Arial" w:hAnsi="Arial" w:cs="Arial"/>
-              </w:rPr>
-            </w:pPr>
-            <w:r>
-              <w:rPr>
-                <w:rFonts w:ascii="Arial" w:hAnsi="Arial" w:cs="Arial"/>
-              </w:rPr>
-              <w:t>Course completion tracking for students</w:t>
-            </w:r>
-          </w:p>
-          <w:p>
-            <w:pPr>
-              <w:pStyle w:val="ListParagraph"/>
-              <w:numPr>
-                <w:ilvl w:val="0"/>
-                <w:numId w:val="57"/>
-              </w:numPr>
-              <w:ind w:left="301" w:hanging="301"/>
-              <w:jc w:val="both"/>
-              <w:rPr>
-                <w:rFonts w:ascii="Arial" w:hAnsi="Arial" w:cs="Arial"/>
-              </w:rPr>
-            </w:pPr>
-            <w:r>
-              <w:rPr>
-                <w:rFonts w:ascii="Arial" w:hAnsi="Arial" w:cs="Arial"/>
-              </w:rPr>
-              <w:t>Messaging/chat system within the platform</w:t>
-            </w:r>
-          </w:p>
-          <w:p>
-            <w:pPr>
-              <w:pStyle w:val="ListParagraph"/>
-              <w:numPr>
-                <w:ilvl w:val="0"/>
-                <w:numId w:val="57"/>
-              </w:numPr>
-              <w:ind w:left="301" w:hanging="301"/>
-              <w:jc w:val="both"/>
-              <w:rPr>
-                <w:rFonts w:ascii="Arial" w:hAnsi="Arial" w:cs="Arial"/>
-              </w:rPr>
-            </w:pPr>
-            <w:r>
-              <w:rPr>
-                <w:rFonts w:ascii="Arial" w:hAnsi="Arial" w:cs="Arial"/>
-              </w:rPr>
-              <w:t>Document version control for uploaded materials</w:t>
-            </w:r>
-          </w:p>
-          <w:p>
-            <w:pPr>
-              <w:pStyle w:val="ListParagraph"/>
-              <w:numPr>
-                <w:ilvl w:val="0"/>
-                <w:numId w:val="57"/>
-              </w:numPr>
-              <w:ind w:left="301" w:hanging="301"/>
-              <w:jc w:val="both"/>
-              <w:rPr>
-                <w:rFonts w:ascii="Arial" w:hAnsi="Arial" w:cs="Arial"/>
-              </w:rPr>
-            </w:pPr>
-            <w:r>
-              <w:rPr>
-                <w:rFonts w:ascii="Arial" w:hAnsi="Arial" w:cs="Arial"/>
-              </w:rPr>
-              <w:t>Basic plagiarism detection integration</w:t>
-            </w:r>
-          </w:p>
-          <w:p>
-            <w:pPr>
-              <w:jc w:val="both"/>
-              <w:rPr>
-                <w:rFonts w:ascii="Arial" w:hAnsi="Arial" w:cs="Arial"/>
-              </w:rPr>
-            </w:pPr>
-          </w:p>
-          <w:p>
-            <w:pPr>
-              <w:jc w:val="both"/>
-              <w:rPr>
-                <w:rFonts w:ascii="Arial" w:hAnsi="Arial" w:cs="Arial"/>
-              </w:rPr>
-            </w:pPr>
-            <w:r>
-              <w:rPr>
-                <w:rFonts w:ascii="Arial" w:hAnsi="Arial" w:cs="Arial"/>
-                <w:b/>
-                <w:bCs/>
-              </w:rPr>
-              <w:t>Sources</w:t>
-            </w:r>
-            <w:r>
-              <w:rPr>
-                <w:rFonts w:ascii="Arial" w:hAnsi="Arial" w:cs="Arial"/>
-                <w:b/>
-                <w:bCs/>
-              </w:rPr>
-              <w:t xml:space="preserve">: </w:t>
-            </w:r>
-            <w:r>
-              <w:rPr>
-                <w:rFonts w:ascii="Arial" w:hAnsi="Arial" w:cs="Arial"/>
-              </w:rPr>
-              <w:t xml:space="preserve">Academic Staff, </w:t>
-            </w:r>
-            <w:r>
-              <w:rPr>
-                <w:rFonts w:ascii="Arial" w:hAnsi="Arial" w:cs="Arial"/>
-              </w:rPr>
-              <w:t>Admin</w:t>
-            </w:r>
-            <w:r>
-              <w:rPr>
-                <w:rFonts w:ascii="Arial" w:hAnsi="Arial" w:cs="Arial"/>
-              </w:rPr>
-              <w:t xml:space="preserve"> Staff,</w:t>
-            </w:r>
-            <w:r>
-              <w:rPr>
-                <w:rFonts w:ascii="Arial" w:hAnsi="Arial" w:cs="Arial"/>
-              </w:rPr>
-              <w:t xml:space="preserve"> </w:t>
-            </w:r>
-            <w:r>
-              <w:rPr>
-                <w:rFonts w:ascii="Arial" w:hAnsi="Arial" w:cs="Arial"/>
-              </w:rPr>
-              <w:t>Academic Managers, Students</w:t>
-            </w:r>
-          </w:p>
-          <w:p>
-            <w:pPr>
-              <w:jc w:val="both"/>
-              <w:rPr>
-                <w:rFonts w:ascii="Arial" w:hAnsi="Arial" w:cs="Arial"/>
-              </w:rPr>
-            </w:pPr>
-          </w:p>
-        </w:tc>
-      </w:tr>
-      <w:tr>
-        <w:tc>
-          <w:tcPr>
-            <w:tcW w:w="6974" w:type="dxa"/>
-            <w:shd w:val="clear" w:color="auto" w:fill="FFD966" w:themeFill="accent4" w:themeFillTint="99"/>
-            <w:vAlign w:val="center"/>
-          </w:tcPr>
-          <w:p>
-            <w:pPr>
-              <w:pStyle w:val="ListParagraph"/>
-              <w:ind w:left="330"/>
-              <w:jc w:val="center"/>
-              <w:rPr>
-                <w:rFonts w:ascii="Arial" w:hAnsi="Arial" w:cs="Arial"/>
-                <w:b/>
-                <w:bCs/>
-                <w:sz w:val="28"/>
-                <w:szCs w:val="28"/>
-              </w:rPr>
-            </w:pPr>
-            <w:r>
-              <w:rPr>
-                <w:rFonts w:ascii="Arial" w:hAnsi="Arial" w:cs="Arial"/>
-                <w:b/>
-                <w:bCs/>
-                <w:sz w:val="28"/>
-                <w:szCs w:val="28"/>
-              </w:rPr>
-              <w:t>COULD HAVE</w:t>
-            </w:r>
-          </w:p>
-        </w:tc>
-        <w:tc>
-          <w:tcPr>
-            <w:tcW w:w="6974" w:type="dxa"/>
-            <w:shd w:val="clear" w:color="auto" w:fill="3B3838" w:themeFill="background2" w:themeFillShade="40"/>
-            <w:vAlign w:val="center"/>
-          </w:tcPr>
-          <w:p>
-            <w:pPr>
-              <w:pStyle w:val="ListParagraph"/>
-              <w:ind w:left="301"/>
-              <w:jc w:val="center"/>
-              <w:rPr>
-                <w:rFonts w:ascii="Arial" w:hAnsi="Arial" w:cs="Arial"/>
-                <w:b/>
-                <w:bCs/>
-                <w:sz w:val="28"/>
-                <w:szCs w:val="28"/>
-              </w:rPr>
-            </w:pPr>
-            <w:r>
-              <w:rPr>
-                <w:rFonts w:ascii="Arial" w:hAnsi="Arial" w:cs="Arial"/>
-                <w:b/>
-                <w:bCs/>
-                <w:sz w:val="28"/>
-                <w:szCs w:val="28"/>
-              </w:rPr>
-              <w:t>WON’T HAVE</w:t>
-            </w:r>
-          </w:p>
-        </w:tc>
-      </w:tr>
-      <w:tr>
-        <w:tc>
-          <w:tcPr>
-            <w:tcW w:w="6974" w:type="dxa"/>
-            <w:shd w:val="clear" w:color="auto" w:fill="FFC000"/>
-          </w:tcPr>
-          <w:p>
-            <w:pPr>
-              <w:pStyle w:val="ListParagraph"/>
-              <w:numPr>
-                <w:ilvl w:val="0"/>
-                <w:numId w:val="59"/>
-              </w:numPr>
-              <w:ind w:left="330"/>
-              <w:jc w:val="both"/>
-              <w:rPr>
-                <w:rFonts w:ascii="Arial" w:hAnsi="Arial" w:cs="Arial"/>
-              </w:rPr>
-            </w:pPr>
-            <w:r>
-              <w:rPr>
-                <w:rFonts w:ascii="Arial" w:hAnsi="Arial" w:cs="Arial"/>
-              </w:rPr>
-              <w:t>Peer review and collaborative group project tools</w:t>
-            </w:r>
-            <w:r>
-              <w:rPr>
-                <w:rFonts w:ascii="Arial" w:hAnsi="Arial" w:cs="Arial"/>
-              </w:rPr>
-              <w:br/>
-              <w:t>Gamification elements (badges, leaderboards)</w:t>
-            </w:r>
-            <w:r>
-              <w:rPr>
-                <w:rFonts w:ascii="Arial" w:hAnsi="Arial" w:cs="Arial"/>
-              </w:rPr>
-              <w:br/>
-              <w:t>Source: Students</w:t>
-            </w:r>
-          </w:p>
-          <w:p>
-            <w:pPr>
-              <w:pStyle w:val="ListParagraph"/>
-              <w:numPr>
-                <w:ilvl w:val="0"/>
-                <w:numId w:val="59"/>
-              </w:numPr>
-              <w:ind w:left="330"/>
-              <w:jc w:val="both"/>
-              <w:rPr>
-                <w:rFonts w:ascii="Arial" w:hAnsi="Arial" w:cs="Arial"/>
-              </w:rPr>
-            </w:pPr>
-            <w:r>
-              <w:rPr>
-                <w:rFonts w:ascii="Arial" w:hAnsi="Arial" w:cs="Arial"/>
-              </w:rPr>
-              <w:t>AI-based recommendations for learning content</w:t>
-            </w:r>
-            <w:r>
-              <w:rPr>
-                <w:rFonts w:ascii="Arial" w:hAnsi="Arial" w:cs="Arial"/>
-              </w:rPr>
-              <w:br/>
-            </w:r>
-          </w:p>
-          <w:p>
-            <w:pPr>
-              <w:ind w:left="-30"/>
-              <w:jc w:val="both"/>
-              <w:rPr>
-                <w:rFonts w:ascii="Arial" w:hAnsi="Arial" w:cs="Arial"/>
-              </w:rPr>
-            </w:pPr>
-            <w:r>
-              <w:rPr>
-                <w:rFonts w:ascii="Arial" w:hAnsi="Arial" w:cs="Arial"/>
-                <w:b/>
-                <w:bCs/>
-              </w:rPr>
-              <w:t>Source:</w:t>
-            </w:r>
-            <w:r>
-              <w:rPr>
-                <w:rFonts w:ascii="Arial" w:hAnsi="Arial" w:cs="Arial"/>
-              </w:rPr>
-              <w:t xml:space="preserve"> Students, Executives</w:t>
-            </w:r>
-          </w:p>
-        </w:tc>
-        <w:tc>
-          <w:tcPr>
-            <w:tcW w:w="6974" w:type="dxa"/>
-            <w:shd w:val="clear" w:color="auto" w:fill="000000" w:themeFill="text1"/>
-          </w:tcPr>
-          <w:p>
-            <w:pPr>
-              <w:pStyle w:val="ListParagraph"/>
-              <w:numPr>
-                <w:ilvl w:val="0"/>
-                <w:numId w:val="61"/>
-              </w:numPr>
-              <w:ind w:left="301" w:hanging="301"/>
-              <w:jc w:val="both"/>
-              <w:rPr>
-                <w:rFonts w:ascii="Arial" w:hAnsi="Arial" w:cs="Arial"/>
-              </w:rPr>
-            </w:pPr>
-            <w:r>
-              <w:rPr>
-                <w:rFonts w:ascii="Arial" w:hAnsi="Arial" w:cs="Arial"/>
-              </w:rPr>
-              <w:t>Integration with third-party MOOC platforms (e.g., Coursera)</w:t>
-            </w:r>
-          </w:p>
-          <w:p>
-            <w:pPr>
-              <w:pStyle w:val="ListParagraph"/>
-              <w:numPr>
-                <w:ilvl w:val="0"/>
-                <w:numId w:val="61"/>
-              </w:numPr>
-              <w:ind w:left="330"/>
-              <w:jc w:val="both"/>
-              <w:rPr>
-                <w:rFonts w:ascii="Arial" w:hAnsi="Arial" w:cs="Arial"/>
-              </w:rPr>
-            </w:pPr>
-            <w:r>
-              <w:rPr>
-                <w:rFonts w:ascii="Arial" w:hAnsi="Arial" w:cs="Arial"/>
-              </w:rPr>
-              <w:t>Fully automated course recommendation engine</w:t>
-            </w:r>
-          </w:p>
-          <w:p>
-            <w:pPr>
-              <w:pStyle w:val="ListParagraph"/>
-              <w:numPr>
-                <w:ilvl w:val="0"/>
-                <w:numId w:val="61"/>
-              </w:numPr>
-              <w:ind w:left="330"/>
-              <w:jc w:val="both"/>
-              <w:rPr>
-                <w:rFonts w:ascii="Arial" w:hAnsi="Arial" w:cs="Arial"/>
-              </w:rPr>
-            </w:pPr>
-            <w:r>
-              <w:rPr>
-                <w:rFonts w:ascii="Arial" w:hAnsi="Arial" w:cs="Arial"/>
-              </w:rPr>
-              <w:t>External accreditation or certification workflows</w:t>
-            </w:r>
-            <w:r>
-              <w:rPr>
-                <w:rFonts w:ascii="Arial" w:hAnsi="Arial" w:cs="Arial"/>
-              </w:rPr>
-              <w:br/>
-            </w:r>
-          </w:p>
-          <w:p>
-            <w:pPr>
-              <w:ind w:left="-30"/>
-              <w:jc w:val="both"/>
-              <w:rPr>
-                <w:rFonts w:ascii="Arial" w:hAnsi="Arial" w:cs="Arial"/>
-              </w:rPr>
-            </w:pPr>
-            <w:r>
-              <w:rPr>
-                <w:rFonts w:ascii="Arial" w:hAnsi="Arial" w:cs="Arial"/>
-                <w:b/>
-                <w:bCs/>
-              </w:rPr>
-              <w:t>Source:</w:t>
-            </w:r>
-            <w:r>
-              <w:rPr>
-                <w:rFonts w:ascii="Arial" w:hAnsi="Arial" w:cs="Arial"/>
-              </w:rPr>
-              <w:t xml:space="preserve"> </w:t>
-            </w:r>
-            <w:r>
-              <w:rPr>
-                <w:rFonts w:ascii="Arial" w:hAnsi="Arial" w:cs="Arial"/>
-              </w:rPr>
-              <w:t>Source: Project Scope Decision</w:t>
-            </w:r>
-            <w:r>
-              <w:rPr>
-                <w:rFonts w:ascii="Arial" w:hAnsi="Arial" w:cs="Arial"/>
-              </w:rPr>
-              <w:t xml:space="preserve">, </w:t>
-            </w:r>
-            <w:r>
-              <w:rPr>
-                <w:rFonts w:ascii="Arial" w:hAnsi="Arial" w:cs="Arial"/>
-              </w:rPr>
-              <w:t>Executive Team, marked out-of-scope</w:t>
-            </w:r>
-          </w:p>
-        </w:tc>
-      </w:tr>
-    </w:tbl>
     <w:p>
       <w:pPr>
         <w:spacing w:after="0" w:line="240" w:lineRule="auto"/>
@@ -11524,57 +10685,6 @@
           <w:szCs w:val="28"/>
         </w:rPr>
       </w:pPr>
-      <w:r>
-        <w:rPr>
-          <w:rFonts w:ascii="Arial" w:hAnsi="Arial" w:cs="Arial"/>
-          <w:b/>
-          <w:bCs/>
-          <w:noProof/>
-          <w:sz w:val="28"/>
-          <w:szCs w:val="28"/>
-        </w:rPr>
-        <w:drawing>
-          <wp:inline distT="0" distB="0" distL="0" distR="0" wp14:anchorId="0553320A" wp14:editId="06E93876">
-            <wp:extent cx="4955648" cy="4095750"/>
-            <wp:effectExtent l="0" t="0" r="0" b="0"/>
-            <wp:docPr id="514170399" name="Picture 6"/>
-            <wp:cNvGraphicFramePr>
-              <a:graphicFrameLocks xmlns:a="http://schemas.openxmlformats.org/drawingml/2006/main" noChangeAspect="1"/>
-            </wp:cNvGraphicFramePr>
-            <a:graphic xmlns:a="http://schemas.openxmlformats.org/drawingml/2006/main">
-              <a:graphicData uri="http://schemas.openxmlformats.org/drawingml/2006/picture">
-                <pic:pic xmlns:pic="http://schemas.openxmlformats.org/drawingml/2006/picture">
-                  <pic:nvPicPr>
-                    <pic:cNvPr id="514170399" name="Picture 514170399"/>
-                    <pic:cNvPicPr/>
-                  </pic:nvPicPr>
-                  <pic:blipFill>
-                    <a:blip r:embed="rId15">
-                      <a:extLst>
-                        <a:ext uri="{28A0092B-C50C-407E-A947-70E740481C1C}">
-                          <a14:useLocalDpi xmlns:a14="http://schemas.microsoft.com/office/drawing/2010/main" val="0"/>
-                        </a:ext>
-                      </a:extLst>
-                    </a:blip>
-                    <a:stretch>
-                      <a:fillRect/>
-                    </a:stretch>
-                  </pic:blipFill>
-                  <pic:spPr>
-                    <a:xfrm>
-                      <a:off x="0" y="0"/>
-                      <a:ext cx="4981248" cy="4116908"/>
-                    </a:xfrm>
-                    <a:prstGeom prst="rect">
-                      <a:avLst/>
-                    </a:prstGeom>
-                  </pic:spPr>
-                </pic:pic>
-              </a:graphicData>
-            </a:graphic>
-          </wp:inline>
-        </w:drawing>
-      </w:r>
     </w:p>
     <w:p>
       <w:pPr>
@@ -23149,6 +22259,7 @@
     <w:rsid w:val="0017711D"/>
     <w:rsid w:val="001D32B8"/>
     <w:rsid w:val="001E735B"/>
+    <w:rsid w:val="001F6AEE"/>
     <w:rsid w:val="00297CD2"/>
     <w:rsid w:val="002A12E6"/>
     <w:rsid w:val="002D61D0"/>
@@ -23183,7 +22294,6 @@
     <w:rsid w:val="00A124E8"/>
     <w:rsid w:val="00B846C2"/>
     <w:rsid w:val="00BC697D"/>
-    <w:rsid w:val="00C441D1"/>
     <w:rsid w:val="00C62CF8"/>
     <w:rsid w:val="00C92194"/>
     <w:rsid w:val="00D047F1"/>

</xml_diff>